<commit_message>
updated Figure screenshot to use correct images
</commit_message>
<xml_diff>
--- a/Workflow_day1.docx
+++ b/Workflow_day1.docx
@@ -1,6 +1,6 @@
 
 <file path=word/document.xml><?xml version="1.0" encoding="utf-8"?>
-<w:document xmlns:wpc="http://schemas.microsoft.com/office/word/2010/wordprocessingCanvas" xmlns:cx="http://schemas.microsoft.com/office/drawing/2014/chartex" xmlns:cx1="http://schemas.microsoft.com/office/drawing/2015/9/8/chartex" xmlns:cx2="http://schemas.microsoft.com/office/drawing/2015/10/21/chartex" xmlns:cx3="http://schemas.microsoft.com/office/drawing/2016/5/9/chartex" xmlns:cx4="http://schemas.microsoft.com/office/drawing/2016/5/10/chartex" xmlns:cx5="http://schemas.microsoft.com/office/drawing/2016/5/11/chartex" xmlns:cx6="http://schemas.microsoft.com/office/drawing/2016/5/12/chartex" xmlns:cx7="http://schemas.microsoft.com/office/drawing/2016/5/13/chartex" xmlns:cx8="http://schemas.microsoft.com/office/drawing/2016/5/14/chartex" xmlns:mc="http://schemas.openxmlformats.org/markup-compatibility/2006" xmlns:aink="http://schemas.microsoft.com/office/drawing/2016/ink" xmlns:am3d="http://schemas.microsoft.com/office/drawing/2017/model3d" xmlns:o="urn:schemas-microsoft-com:office:office" xmlns:r="http://schemas.openxmlformats.org/officeDocument/2006/relationships" xmlns:m="http://schemas.openxmlformats.org/officeDocument/2006/math" xmlns:v="urn:schemas-microsoft-com:vml" xmlns:wp14="http://schemas.microsoft.com/office/word/2010/wordprocessingDrawing" xmlns:wp="http://schemas.openxmlformats.org/drawingml/2006/wordprocessingDrawing" xmlns:w10="urn:schemas-microsoft-com:office:word" xmlns:w="http://schemas.openxmlformats.org/wordprocessingml/2006/main" xmlns:w14="http://schemas.microsoft.com/office/word/2010/wordml" xmlns:w15="http://schemas.microsoft.com/office/word/2012/wordml" xmlns:w16cid="http://schemas.microsoft.com/office/word/2016/wordml/cid" xmlns:w16se="http://schemas.microsoft.com/office/word/2015/wordml/symex" xmlns:wpg="http://schemas.microsoft.com/office/word/2010/wordprocessingGroup" xmlns:wpi="http://schemas.microsoft.com/office/word/2010/wordprocessingInk" xmlns:wne="http://schemas.microsoft.com/office/word/2006/wordml" xmlns:wps="http://schemas.microsoft.com/office/word/2010/wordprocessingShape" mc:Ignorable="w14 w15 w16se w16cid wp14">
+<w:document xmlns:wpc="http://schemas.microsoft.com/office/word/2010/wordprocessingCanvas" xmlns:cx="http://schemas.microsoft.com/office/drawing/2014/chartex" xmlns:cx1="http://schemas.microsoft.com/office/drawing/2015/9/8/chartex" xmlns:cx2="http://schemas.microsoft.com/office/drawing/2015/10/21/chartex" xmlns:cx3="http://schemas.microsoft.com/office/drawing/2016/5/9/chartex" xmlns:cx4="http://schemas.microsoft.com/office/drawing/2016/5/10/chartex" xmlns:cx5="http://schemas.microsoft.com/office/drawing/2016/5/11/chartex" xmlns:cx6="http://schemas.microsoft.com/office/drawing/2016/5/12/chartex" xmlns:cx7="http://schemas.microsoft.com/office/drawing/2016/5/13/chartex" xmlns:cx8="http://schemas.microsoft.com/office/drawing/2016/5/14/chartex" xmlns:mc="http://schemas.openxmlformats.org/markup-compatibility/2006" xmlns:aink="http://schemas.microsoft.com/office/drawing/2016/ink" xmlns:am3d="http://schemas.microsoft.com/office/drawing/2017/model3d" xmlns:o="urn:schemas-microsoft-com:office:office" xmlns:oel="http://schemas.microsoft.com/office/2019/extlst" xmlns:r="http://schemas.openxmlformats.org/officeDocument/2006/relationships" xmlns:m="http://schemas.openxmlformats.org/officeDocument/2006/math" xmlns:v="urn:schemas-microsoft-com:vml" xmlns:wp14="http://schemas.microsoft.com/office/word/2010/wordprocessingDrawing" xmlns:wp="http://schemas.openxmlformats.org/drawingml/2006/wordprocessingDrawing" xmlns:w10="urn:schemas-microsoft-com:office:word" xmlns:w="http://schemas.openxmlformats.org/wordprocessingml/2006/main" xmlns:w14="http://schemas.microsoft.com/office/word/2010/wordml" xmlns:w15="http://schemas.microsoft.com/office/word/2012/wordml" xmlns:w16cex="http://schemas.microsoft.com/office/word/2018/wordml/cex" xmlns:w16cid="http://schemas.microsoft.com/office/word/2016/wordml/cid" xmlns:w16="http://schemas.microsoft.com/office/word/2018/wordml" xmlns:w16sdtdh="http://schemas.microsoft.com/office/word/2020/wordml/sdtdatahash" xmlns:w16se="http://schemas.microsoft.com/office/word/2015/wordml/symex" xmlns:wpg="http://schemas.microsoft.com/office/word/2010/wordprocessingGroup" xmlns:wpi="http://schemas.microsoft.com/office/word/2010/wordprocessingInk" xmlns:wne="http://schemas.microsoft.com/office/word/2006/wordml" xmlns:wps="http://schemas.microsoft.com/office/word/2010/wordprocessingShape" mc:Ignorable="w14 w15 w16se w16cid w16 w16cex w16sdtdh wp14">
   <w:body>
     <w:p>
       <w:pPr>
@@ -41,29 +41,13 @@
     </w:p>
     <w:p>
       <w:r>
-        <w:t xml:space="preserve">Determine protein staining intensities and distances in mitotic apparatus in z-stack intensity images which were stained for the inner-centromere protein </w:t>
-      </w:r>
-      <w:proofErr w:type="gramStart"/>
-      <w:r>
-        <w:t>INCENP, and</w:t>
-      </w:r>
-      <w:proofErr w:type="gramEnd"/>
-      <w:r>
-        <w:t xml:space="preserve"> compare the results qualitatively and quantitatively. Share the results with colleagues using quick visuali</w:t>
+        <w:t>Determine protein staining intensities and distances in mitotic apparatus in z-stack intensity images which were stained for the inner-centromere protein INCENP, and compare the results qualitatively and quantitatively. Share the results with colleagues using quick visuali</w:t>
       </w:r>
       <w:r>
         <w:t>z</w:t>
       </w:r>
       <w:r>
-        <w:t xml:space="preserve">ation in </w:t>
-      </w:r>
-      <w:proofErr w:type="spellStart"/>
-      <w:r>
-        <w:t>OMERO.figure</w:t>
-      </w:r>
-      <w:proofErr w:type="spellEnd"/>
-      <w:r>
-        <w:t>.</w:t>
+        <w:t>ation in OMERO.figure.</w:t>
       </w:r>
     </w:p>
     <w:p>
@@ -85,37 +69,13 @@
     </w:p>
     <w:p>
       <w:r>
-        <w:t>For this workshop, images have already been imported into OMERO. JAX uses a “</w:t>
-      </w:r>
-      <w:proofErr w:type="spellStart"/>
-      <w:r>
-        <w:t>dropbox</w:t>
-      </w:r>
-      <w:proofErr w:type="spellEnd"/>
-      <w:r>
-        <w:t xml:space="preserve">” approach to </w:t>
-      </w:r>
-      <w:proofErr w:type="gramStart"/>
-      <w:r>
-        <w:t>importing</w:t>
-      </w:r>
-      <w:proofErr w:type="gramEnd"/>
-      <w:r>
-        <w:t xml:space="preserve"> images to OMERO; please contact us if your group wants to start using it and we will walk you through the process.</w:t>
+        <w:t>For this workshop, images have already been imported into OMERO. JAX uses a “dropbox” approach to importing images to OMERO; please contact us if your group wants to start using it and we will walk you through the process.</w:t>
       </w:r>
     </w:p>
     <w:p/>
     <w:p>
       <w:r>
-        <w:t xml:space="preserve">1. Login to the </w:t>
-      </w:r>
-      <w:proofErr w:type="spellStart"/>
-      <w:r>
-        <w:t>webclient</w:t>
-      </w:r>
-      <w:proofErr w:type="spellEnd"/>
-      <w:r>
-        <w:t xml:space="preserve"> at </w:t>
+        <w:t xml:space="preserve">1. Login to the webclient at </w:t>
       </w:r>
       <w:hyperlink r:id="rId4" w:history="1">
         <w:r>
@@ -135,49 +95,17 @@
         <w:t>Data</w:t>
       </w:r>
       <w:r>
-        <w:t>” and Dataset “</w:t>
-      </w:r>
-      <w:proofErr w:type="spellStart"/>
-      <w:r>
-        <w:t>siRNAi</w:t>
-      </w:r>
-      <w:proofErr w:type="spellEnd"/>
-      <w:r>
-        <w:t xml:space="preserve">-HeLa” to find images. </w:t>
-      </w:r>
-    </w:p>
-    <w:p>
-      <w:r>
-        <w:t xml:space="preserve">2. Several control images in the Dataset have "scram" in their name. Other images are named with </w:t>
-      </w:r>
-      <w:proofErr w:type="spellStart"/>
-      <w:r>
-        <w:t>siRNAi</w:t>
-      </w:r>
-      <w:proofErr w:type="spellEnd"/>
-      <w:r>
-        <w:t xml:space="preserve"> targets “IN” for INCENP and other names for minor INCENP variants. </w:t>
-      </w:r>
-    </w:p>
-    <w:p>
-      <w:r>
-        <w:t xml:space="preserve">3. Zoom the thumbnails (using the slider below thumbnails) and select multiple images that appear to be in Metaphase (one or two single lines appear in each cell on the image as opposed to one or several round blobs, see screenshot below for the pre-selected images in rows 2 and 3). Use </w:t>
-      </w:r>
-      <w:proofErr w:type="spellStart"/>
-      <w:r>
-        <w:t>Shift+click</w:t>
-      </w:r>
-      <w:proofErr w:type="spellEnd"/>
-      <w:r>
-        <w:t xml:space="preserve"> or </w:t>
-      </w:r>
-      <w:proofErr w:type="spellStart"/>
-      <w:r>
-        <w:t>Ctrl+click</w:t>
-      </w:r>
-      <w:proofErr w:type="spellEnd"/>
-      <w:r>
-        <w:t xml:space="preserve"> to multi-select the thumbnails.</w:t>
+        <w:t xml:space="preserve">” and Dataset “siRNAi-HeLa” to find images. </w:t>
+      </w:r>
+    </w:p>
+    <w:p>
+      <w:r>
+        <w:t xml:space="preserve">2. Several control images in the Dataset have "scram" in their name. Other images are named with siRNAi targets “IN” for INCENP and other names for minor INCENP variants. </w:t>
+      </w:r>
+    </w:p>
+    <w:p>
+      <w:r>
+        <w:t>3. Zoom the thumbnails (using the slider below thumbnails) and select multiple images that appear to be in Metaphase (one or two single lines appear in each cell on the image as opposed to one or several round blobs, see screenshot below for the pre-selected images in rows 2 and 3). Use Shift+click or Ctrl+click to multi-select the thumbnails.</w:t>
       </w:r>
     </w:p>
     <w:p>
@@ -186,7 +114,7 @@
           <w:noProof/>
         </w:rPr>
         <w:drawing>
-          <wp:inline distT="0" distB="0" distL="0" distR="0" wp14:anchorId="7413B231" wp14:editId="0A9F2D1F">
+          <wp:inline distT="0" distB="0" distL="0" distR="0" wp14:anchorId="36ED01AE" wp14:editId="3D6632F9">
             <wp:extent cx="5943600" cy="2855595"/>
             <wp:effectExtent l="0" t="0" r="0" b="1905"/>
             <wp:docPr id="1" name="Picture 1"/>
@@ -240,7 +168,7 @@
           <w:noProof/>
         </w:rPr>
         <w:drawing>
-          <wp:inline distT="0" distB="0" distL="0" distR="0" wp14:anchorId="7C21143C" wp14:editId="53A99028">
+          <wp:inline distT="0" distB="0" distL="0" distR="0" wp14:anchorId="14BE4E3B" wp14:editId="63CBE3C1">
             <wp:extent cx="257211" cy="247685"/>
             <wp:effectExtent l="0" t="0" r="9525" b="0"/>
             <wp:docPr id="2" name="Picture 2"/>
@@ -292,7 +220,7 @@
           <w:noProof/>
         </w:rPr>
         <w:drawing>
-          <wp:inline distT="0" distB="0" distL="0" distR="0" wp14:anchorId="5BC56EEF" wp14:editId="23A0D4E4">
+          <wp:inline distT="0" distB="0" distL="0" distR="0" wp14:anchorId="1FED5767" wp14:editId="6F3EE0A8">
             <wp:extent cx="295316" cy="295316"/>
             <wp:effectExtent l="0" t="0" r="9525" b="9525"/>
             <wp:docPr id="3" name="Picture 3"/>
@@ -336,15 +264,7 @@
     </w:p>
     <w:p>
       <w:r>
-        <w:t xml:space="preserve">6. Add another Tag to the selected images: This time, create a new tag that is likely unique to you (see bottom left of Tag dialog) e.g. could be the name of your </w:t>
-      </w:r>
-      <w:proofErr w:type="spellStart"/>
-      <w:r>
-        <w:t>favourite</w:t>
-      </w:r>
-      <w:proofErr w:type="spellEnd"/>
-      <w:r>
-        <w:t xml:space="preserve"> gene or simply “Bob likes this”. </w:t>
+        <w:t xml:space="preserve">6. Add another Tag to the selected images: This time, create a new tag that is likely unique to you (see bottom left of Tag dialog) e.g. could be the name of your favourite gene or simply “Bob likes this”. </w:t>
       </w:r>
     </w:p>
     <w:p>
@@ -365,7 +285,7 @@
           <w:noProof/>
         </w:rPr>
         <w:drawing>
-          <wp:inline distT="0" distB="0" distL="0" distR="0" wp14:anchorId="395A578E" wp14:editId="009CD48E">
+          <wp:inline distT="0" distB="0" distL="0" distR="0" wp14:anchorId="5A3D8FDB" wp14:editId="06C4A419">
             <wp:extent cx="924054" cy="219106"/>
             <wp:effectExtent l="0" t="0" r="0" b="9525"/>
             <wp:docPr id="4" name="Picture 4"/>
@@ -428,7 +348,7 @@
           <w:noProof/>
         </w:rPr>
         <w:drawing>
-          <wp:inline distT="0" distB="0" distL="0" distR="0" wp14:anchorId="44E52E3D" wp14:editId="4FC556C7">
+          <wp:inline distT="0" distB="0" distL="0" distR="0" wp14:anchorId="40D7F6E6" wp14:editId="3827A8A7">
             <wp:extent cx="2057687" cy="685896"/>
             <wp:effectExtent l="0" t="0" r="0" b="0"/>
             <wp:docPr id="5" name="Picture 5"/>
@@ -485,7 +405,7 @@
           <w:noProof/>
         </w:rPr>
         <w:drawing>
-          <wp:inline distT="0" distB="0" distL="0" distR="0" wp14:anchorId="649CF005" wp14:editId="29E0B928">
+          <wp:inline distT="0" distB="0" distL="0" distR="0" wp14:anchorId="647DD300" wp14:editId="4A149A04">
             <wp:extent cx="5943600" cy="205105"/>
             <wp:effectExtent l="0" t="0" r="0" b="4445"/>
             <wp:docPr id="6" name="Picture 6"/>
@@ -523,24 +443,16 @@
     </w:p>
     <w:p>
       <w:r>
-        <w:t xml:space="preserve">At this point, make sure you are looking at your </w:t>
-      </w:r>
-      <w:r>
-        <w:t>own images; check the top left corner of the screen</w:t>
-      </w:r>
-      <w:proofErr w:type="gramStart"/>
-      <w:r>
-        <w:t xml:space="preserve">. </w:t>
-      </w:r>
-      <w:proofErr w:type="gramEnd"/>
-      <w:r>
-        <w:t>If you are not, click that bar and navigate back to your user:</w:t>
-      </w:r>
-    </w:p>
-    <w:p>
-      <w:r>
+        <w:t>At this point, make sure you are looking at your own images; check the top left corner of the screen. If you are not, click that bar and navigate back to your user:</w:t>
+      </w:r>
+    </w:p>
+    <w:p>
+      <w:r>
+        <w:rPr>
+          <w:noProof/>
+        </w:rPr>
         <w:drawing>
-          <wp:inline distT="0" distB="0" distL="0" distR="0" wp14:anchorId="25F841A9" wp14:editId="1E1EEA40">
+          <wp:inline distT="0" distB="0" distL="0" distR="0" wp14:anchorId="13655E54" wp14:editId="32E06BF2">
             <wp:extent cx="2238687" cy="295316"/>
             <wp:effectExtent l="0" t="0" r="9525" b="9525"/>
             <wp:docPr id="12" name="Picture 12"/>
@@ -575,8 +487,6 @@
           </wp:inline>
         </w:drawing>
       </w:r>
-      <w:bookmarkStart w:id="0" w:name="_GoBack"/>
-      <w:bookmarkEnd w:id="0"/>
     </w:p>
     <w:p>
       <w:r>
@@ -624,7 +534,7 @@
           <w:noProof/>
         </w:rPr>
         <w:drawing>
-          <wp:inline distT="0" distB="0" distL="0" distR="0" wp14:anchorId="6E57A77C" wp14:editId="5379AC56">
+          <wp:inline distT="0" distB="0" distL="0" distR="0" wp14:anchorId="6699FBED" wp14:editId="3C62AB35">
             <wp:extent cx="1124107" cy="219106"/>
             <wp:effectExtent l="0" t="0" r="0" b="9525"/>
             <wp:docPr id="7" name="Picture 7"/>
@@ -684,19 +594,11 @@
       <w:r>
         <w:t xml:space="preserve">14. In the left panel hierarchy, right-click on the </w:t>
       </w:r>
-      <w:proofErr w:type="spellStart"/>
-      <w:r>
-        <w:rPr>
-          <w:i/>
-        </w:rPr>
-        <w:t>siRNAi</w:t>
-      </w:r>
-      <w:proofErr w:type="spellEnd"/>
-      <w:r>
-        <w:rPr>
-          <w:i/>
-        </w:rPr>
-        <w:t>-HeLa</w:t>
+      <w:r>
+        <w:rPr>
+          <w:i/>
+        </w:rPr>
+        <w:t>siRNAi-HeLa</w:t>
       </w:r>
       <w:r>
         <w:t xml:space="preserve"> Dataset and choose </w:t>
@@ -757,21 +659,7 @@
         <w:rPr>
           <w:i/>
         </w:rPr>
-        <w:t xml:space="preserve">Open with... &gt; </w:t>
-      </w:r>
-      <w:proofErr w:type="spellStart"/>
-      <w:r>
-        <w:rPr>
-          <w:i/>
-        </w:rPr>
-        <w:t>OMERO.iviewer</w:t>
-      </w:r>
-      <w:proofErr w:type="spellEnd"/>
-      <w:r>
-        <w:rPr>
-          <w:i/>
-        </w:rPr>
-        <w:t>.</w:t>
+        <w:t>Open with... &gt; OMERO.iviewer.</w:t>
       </w:r>
       <w:r>
         <w:t xml:space="preserve"> You can also find the </w:t>
@@ -790,7 +678,7 @@
           <w:noProof/>
         </w:rPr>
         <w:drawing>
-          <wp:inline distT="0" distB="0" distL="0" distR="0" wp14:anchorId="37708EFC" wp14:editId="08587484">
+          <wp:inline distT="0" distB="0" distL="0" distR="0" wp14:anchorId="304EF09D" wp14:editId="5F718123">
             <wp:extent cx="285790" cy="238158"/>
             <wp:effectExtent l="0" t="0" r="0" b="9525"/>
             <wp:docPr id="8" name="Picture 8"/>
@@ -841,7 +729,7 @@
           <w:noProof/>
         </w:rPr>
         <w:drawing>
-          <wp:inline distT="0" distB="0" distL="0" distR="0">
+          <wp:inline distT="0" distB="0" distL="0" distR="0" wp14:anchorId="20740E35" wp14:editId="1F51CFB6">
             <wp:extent cx="257175" cy="304800"/>
             <wp:effectExtent l="0" t="0" r="9525" b="0"/>
             <wp:docPr id="13" name="Picture 13" descr="image3">
@@ -905,15 +793,7 @@
         <w:t>1</w:t>
       </w:r>
       <w:r>
-        <w:t xml:space="preserve">. In </w:t>
-      </w:r>
-      <w:proofErr w:type="spellStart"/>
-      <w:r>
-        <w:t>iviewer</w:t>
-      </w:r>
-      <w:proofErr w:type="spellEnd"/>
-      <w:r>
-        <w:t xml:space="preserve">, we want to measure distance between Centromeres, stained with ACA in the 4th Channel. Turn on ONLY the 4th channel and open the </w:t>
+        <w:t xml:space="preserve">. In iviewer, we want to measure distance between Centromeres, stained with ACA in the 4th Channel. Turn on ONLY the 4th channel and open the </w:t>
       </w:r>
       <w:r>
         <w:rPr>
@@ -966,7 +846,7 @@
           <w:noProof/>
         </w:rPr>
         <w:drawing>
-          <wp:inline distT="0" distB="0" distL="0" distR="0" wp14:anchorId="2E859E47" wp14:editId="6B53224E">
+          <wp:inline distT="0" distB="0" distL="0" distR="0" wp14:anchorId="209A4565" wp14:editId="59650A15">
             <wp:extent cx="5943600" cy="3391535"/>
             <wp:effectExtent l="0" t="0" r="0" b="0"/>
             <wp:docPr id="9" name="Picture 9"/>
@@ -1038,7 +918,7 @@
           <w:noProof/>
         </w:rPr>
         <w:drawing>
-          <wp:inline distT="0" distB="0" distL="0" distR="0" wp14:anchorId="2AE6C712" wp14:editId="4E64B3AF">
+          <wp:inline distT="0" distB="0" distL="0" distR="0" wp14:anchorId="1440B208" wp14:editId="10FA8DB0">
             <wp:extent cx="228632" cy="219106"/>
             <wp:effectExtent l="0" t="0" r="0" b="9525"/>
             <wp:docPr id="10" name="Picture 10"/>
@@ -1113,7 +993,7 @@
           <w:noProof/>
         </w:rPr>
         <w:drawing>
-          <wp:inline distT="0" distB="0" distL="0" distR="0" wp14:anchorId="6D3075B3" wp14:editId="339453AD">
+          <wp:inline distT="0" distB="0" distL="0" distR="0" wp14:anchorId="771A55ED" wp14:editId="485F5FC1">
             <wp:extent cx="390580" cy="342948"/>
             <wp:effectExtent l="0" t="0" r="9525" b="0"/>
             <wp:docPr id="11" name="Picture 11"/>
@@ -1159,24 +1039,14 @@
       <w:r>
         <w:t xml:space="preserve">. To export statistics, we first need to select all the ROIs using </w:t>
       </w:r>
-      <w:proofErr w:type="spellStart"/>
       <w:r>
         <w:t>ctrl+</w:t>
       </w:r>
       <w:r>
         <w:t>drag</w:t>
       </w:r>
-      <w:proofErr w:type="spellEnd"/>
-      <w:r>
-        <w:t xml:space="preserve"> (</w:t>
-      </w:r>
-      <w:proofErr w:type="spellStart"/>
-      <w:r>
-        <w:t>cmd+drag</w:t>
-      </w:r>
-      <w:proofErr w:type="spellEnd"/>
-      <w:r>
-        <w:t xml:space="preserve"> on a Mac)</w:t>
+      <w:r>
+        <w:t xml:space="preserve"> (cmd+drag on a Mac)</w:t>
       </w:r>
       <w:r>
         <w:t xml:space="preserve"> to select a region in the viewer (if ROIs are spread across multiple Z-sections, we can show them all at once using Z-projection). The selected ROIs will be highlighted blue on the image. </w:t>
@@ -1244,30 +1114,20 @@
     </w:p>
     <w:p>
       <w:r>
-        <w:t xml:space="preserve">31. Back in the </w:t>
-      </w:r>
-      <w:proofErr w:type="spellStart"/>
-      <w:r>
-        <w:t>webclient</w:t>
-      </w:r>
-      <w:proofErr w:type="spellEnd"/>
-      <w:r>
-        <w:t xml:space="preserve"> window, select both 5-rated, right-click them (on the left-side file list) and select </w:t>
-      </w:r>
-      <w:r>
-        <w:rPr>
-          <w:i/>
-        </w:rPr>
-        <w:t xml:space="preserve">Open with… -&gt; </w:t>
-      </w:r>
-      <w:proofErr w:type="spellStart"/>
-      <w:r>
-        <w:rPr>
-          <w:i/>
-        </w:rPr>
-        <w:t>OMERO.figure</w:t>
-      </w:r>
-      <w:proofErr w:type="spellEnd"/>
+        <w:t>31. Back in the webclient window, select both 5-rated</w:t>
+      </w:r>
+      <w:r>
+        <w:t xml:space="preserve"> images</w:t>
+      </w:r>
+      <w:r>
+        <w:t xml:space="preserve">, right-click them (on the left-side file list) and select </w:t>
+      </w:r>
+      <w:r>
+        <w:rPr>
+          <w:i/>
+        </w:rPr>
+        <w:t>Open with… -&gt; OMERO.figure</w:t>
+      </w:r>
       <w:r>
         <w:t>.</w:t>
       </w:r>
@@ -1281,7 +1141,7 @@
           <w:noProof/>
         </w:rPr>
         <w:drawing>
-          <wp:inline distT="0" distB="0" distL="0" distR="0" wp14:anchorId="0ED6E5BF" wp14:editId="2FC9ABCC">
+          <wp:inline distT="0" distB="0" distL="0" distR="0" wp14:anchorId="0DE9564B" wp14:editId="4BA0334B">
             <wp:extent cx="381053" cy="371527"/>
             <wp:effectExtent l="0" t="0" r="0" b="9525"/>
             <wp:docPr id="15" name="Picture 15"/>
@@ -1331,10 +1191,10 @@
           <w:noProof/>
         </w:rPr>
         <w:drawing>
-          <wp:inline distT="0" distB="0" distL="0" distR="0" wp14:anchorId="3E53EB8B" wp14:editId="24409128">
-            <wp:extent cx="5943600" cy="3402330"/>
-            <wp:effectExtent l="0" t="0" r="0" b="7620"/>
-            <wp:docPr id="16" name="Picture 16"/>
+          <wp:inline distT="0" distB="0" distL="0" distR="0" wp14:anchorId="7BC8AFC9" wp14:editId="56B83D9E">
+            <wp:extent cx="5943600" cy="3091180"/>
+            <wp:effectExtent l="0" t="0" r="0" b="0"/>
+            <wp:docPr id="19" name="Picture 19" descr="Background pattern&#10;&#10;Description automatically generated"/>
             <wp:cNvGraphicFramePr>
               <a:graphicFrameLocks xmlns:a="http://schemas.openxmlformats.org/drawingml/2006/main" noChangeAspect="1"/>
             </wp:cNvGraphicFramePr>
@@ -1342,7 +1202,7 @@
               <a:graphicData uri="http://schemas.openxmlformats.org/drawingml/2006/picture">
                 <pic:pic xmlns:pic="http://schemas.openxmlformats.org/drawingml/2006/picture">
                   <pic:nvPicPr>
-                    <pic:cNvPr id="1" name=""/>
+                    <pic:cNvPr id="19" name="Picture 19" descr="Background pattern&#10;&#10;Description automatically generated"/>
                     <pic:cNvPicPr/>
                   </pic:nvPicPr>
                   <pic:blipFill>
@@ -1354,7 +1214,7 @@
                   <pic:spPr>
                     <a:xfrm>
                       <a:off x="0" y="0"/>
-                      <a:ext cx="5943600" cy="3402330"/>
+                      <a:ext cx="5943600" cy="3091180"/>
                     </a:xfrm>
                     <a:prstGeom prst="rect">
                       <a:avLst/>
@@ -1369,62 +1229,62 @@
     </w:p>
     <w:p>
       <w:r>
+        <w:t xml:space="preserve">34. Select the 2 panels in the left column, click on the Labels tab in the right panel and under </w:t>
+      </w:r>
+      <w:r>
+        <w:rPr>
+          <w:i/>
+        </w:rPr>
+        <w:t>Add Labels</w:t>
+      </w:r>
+      <w:r>
+        <w:t xml:space="preserve"> choose </w:t>
+      </w:r>
+      <w:r>
+        <w:rPr>
+          <w:i/>
+        </w:rPr>
+        <w:t>[image-name]</w:t>
+      </w:r>
+      <w:r>
+        <w:t xml:space="preserve"> from the drop-down menu. Click on the </w:t>
+      </w:r>
+      <w:r>
+        <w:rPr>
+          <w:i/>
+        </w:rPr>
+        <w:t>position</w:t>
+      </w:r>
+      <w:r>
+        <w:t xml:space="preserve"> chooser and choose </w:t>
+      </w:r>
+      <w:r>
+        <w:rPr>
+          <w:i/>
+        </w:rPr>
+        <w:t>Left</w:t>
+      </w:r>
+      <w:r>
+        <w:t xml:space="preserve"> from the options. Click </w:t>
+      </w:r>
+      <w:r>
+        <w:rPr>
+          <w:i/>
+        </w:rPr>
+        <w:t>Add</w:t>
+      </w:r>
+      <w:r>
+        <w:t xml:space="preserve">. </w:t>
+      </w:r>
+    </w:p>
+    <w:p>
+      <w:r>
+        <w:rPr>
+          <w:noProof/>
+        </w:rPr>
         <w:lastRenderedPageBreak/>
-        <w:t xml:space="preserve">34. Select the 2 panels in the left column, click on the Labels tab in the right panel and under </w:t>
-      </w:r>
-      <w:r>
-        <w:rPr>
-          <w:i/>
-        </w:rPr>
-        <w:t>Add Labels</w:t>
-      </w:r>
-      <w:r>
-        <w:t xml:space="preserve"> choose </w:t>
-      </w:r>
-      <w:r>
-        <w:rPr>
-          <w:i/>
-        </w:rPr>
-        <w:t>[image-name]</w:t>
-      </w:r>
-      <w:r>
-        <w:t xml:space="preserve"> from the drop-down menu. Click on the </w:t>
-      </w:r>
-      <w:r>
-        <w:rPr>
-          <w:i/>
-        </w:rPr>
-        <w:t>position</w:t>
-      </w:r>
-      <w:r>
-        <w:t xml:space="preserve"> chooser and choose </w:t>
-      </w:r>
-      <w:r>
-        <w:rPr>
-          <w:i/>
-        </w:rPr>
-        <w:t>Left</w:t>
-      </w:r>
-      <w:r>
-        <w:t xml:space="preserve"> from the options. Click </w:t>
-      </w:r>
-      <w:r>
-        <w:rPr>
-          <w:i/>
-        </w:rPr>
-        <w:t>Add</w:t>
-      </w:r>
-      <w:r>
-        <w:t xml:space="preserve">. </w:t>
-      </w:r>
-    </w:p>
-    <w:p>
-      <w:r>
-        <w:rPr>
-          <w:noProof/>
-        </w:rPr>
         <w:drawing>
-          <wp:inline distT="0" distB="0" distL="0" distR="0" wp14:anchorId="61CBBAEA" wp14:editId="7F62EFC9">
+          <wp:inline distT="0" distB="0" distL="0" distR="0" wp14:anchorId="6C78C994" wp14:editId="70DA343D">
             <wp:extent cx="3277057" cy="695422"/>
             <wp:effectExtent l="0" t="0" r="0" b="9525"/>
             <wp:docPr id="17" name="Picture 17"/>
@@ -1530,7 +1390,7 @@
           <w:noProof/>
         </w:rPr>
         <w:drawing>
-          <wp:inline distT="0" distB="0" distL="0" distR="0" wp14:anchorId="7D4F6496" wp14:editId="797B3978">
+          <wp:inline distT="0" distB="0" distL="0" distR="0" wp14:anchorId="7E130390" wp14:editId="3A7CB1CF">
             <wp:extent cx="695422" cy="428685"/>
             <wp:effectExtent l="0" t="0" r="9525" b="9525"/>
             <wp:docPr id="18" name="Picture 18"/>
@@ -1588,15 +1448,7 @@
     </w:p>
     <w:p>
       <w:r>
-        <w:t xml:space="preserve">39. </w:t>
-      </w:r>
-      <w:proofErr w:type="spellStart"/>
-      <w:r>
-        <w:t>OMERO.Figure</w:t>
-      </w:r>
-      <w:proofErr w:type="spellEnd"/>
-      <w:r>
-        <w:t xml:space="preserve"> will be revisited in the </w:t>
+        <w:t xml:space="preserve">39. OMERO.Figure will be revisited in the </w:t>
       </w:r>
       <w:r>
         <w:t>second session</w:t>
@@ -1691,7 +1543,7 @@
           <w:noProof/>
         </w:rPr>
         <w:drawing>
-          <wp:inline distT="0" distB="0" distL="0" distR="0" wp14:anchorId="52FD9C64" wp14:editId="66658071">
+          <wp:inline distT="0" distB="0" distL="0" distR="0" wp14:anchorId="5CBE2DD6" wp14:editId="06F14A34">
             <wp:extent cx="333422" cy="342948"/>
             <wp:effectExtent l="0" t="0" r="9525" b="0"/>
             <wp:docPr id="20" name="Picture 20"/>
@@ -1755,7 +1607,7 @@
         </w:rPr>
         <w:lastRenderedPageBreak/>
         <w:drawing>
-          <wp:inline distT="0" distB="0" distL="0" distR="0" wp14:anchorId="5EFD6044" wp14:editId="3962FC27">
+          <wp:inline distT="0" distB="0" distL="0" distR="0" wp14:anchorId="71B87019" wp14:editId="4BB16CA9">
             <wp:extent cx="5943600" cy="3446145"/>
             <wp:effectExtent l="0" t="0" r="0" b="1905"/>
             <wp:docPr id="21" name="Picture 21"/>
@@ -1814,7 +1666,7 @@
 </file>
 
 <file path=word/styles.xml><?xml version="1.0" encoding="utf-8"?>
-<w:styles xmlns:mc="http://schemas.openxmlformats.org/markup-compatibility/2006" xmlns:r="http://schemas.openxmlformats.org/officeDocument/2006/relationships" xmlns:w="http://schemas.openxmlformats.org/wordprocessingml/2006/main" xmlns:w14="http://schemas.microsoft.com/office/word/2010/wordml" xmlns:w15="http://schemas.microsoft.com/office/word/2012/wordml" xmlns:w16cid="http://schemas.microsoft.com/office/word/2016/wordml/cid" xmlns:w16se="http://schemas.microsoft.com/office/word/2015/wordml/symex" mc:Ignorable="w14 w15 w16se w16cid">
+<w:styles xmlns:mc="http://schemas.openxmlformats.org/markup-compatibility/2006" xmlns:r="http://schemas.openxmlformats.org/officeDocument/2006/relationships" xmlns:w="http://schemas.openxmlformats.org/wordprocessingml/2006/main" xmlns:w14="http://schemas.microsoft.com/office/word/2010/wordml" xmlns:w15="http://schemas.microsoft.com/office/word/2012/wordml" xmlns:w16cex="http://schemas.microsoft.com/office/word/2018/wordml/cex" xmlns:w16cid="http://schemas.microsoft.com/office/word/2016/wordml/cid" xmlns:w16="http://schemas.microsoft.com/office/word/2018/wordml" xmlns:w16sdtdh="http://schemas.microsoft.com/office/word/2020/wordml/sdtdatahash" xmlns:w16se="http://schemas.microsoft.com/office/word/2015/wordml/symex" mc:Ignorable="w14 w15 w16se w16cid w16 w16cex w16sdtdh">
   <w:docDefaults>
     <w:rPrDefault>
       <w:rPr>
@@ -1830,7 +1682,7 @@
       </w:pPr>
     </w:pPrDefault>
   </w:docDefaults>
-  <w:latentStyles w:defLockedState="0" w:defUIPriority="99" w:defSemiHidden="0" w:defUnhideWhenUsed="0" w:defQFormat="0" w:count="375">
+  <w:latentStyles w:defLockedState="0" w:defUIPriority="99" w:defSemiHidden="0" w:defUnhideWhenUsed="0" w:defQFormat="0" w:count="376">
     <w:lsdException w:name="Normal" w:uiPriority="0" w:qFormat="1"/>
     <w:lsdException w:name="heading 1" w:uiPriority="9" w:qFormat="1"/>
     <w:lsdException w:name="heading 2" w:semiHidden="1" w:uiPriority="9" w:unhideWhenUsed="1" w:qFormat="1"/>
@@ -1936,7 +1788,6 @@
     <w:lsdException w:name="HTML Sample" w:semiHidden="1" w:unhideWhenUsed="1"/>
     <w:lsdException w:name="HTML Typewriter" w:semiHidden="1" w:unhideWhenUsed="1"/>
     <w:lsdException w:name="HTML Variable" w:semiHidden="1" w:unhideWhenUsed="1"/>
-    <w:lsdException w:name="Normal Table" w:semiHidden="1" w:unhideWhenUsed="1"/>
     <w:lsdException w:name="annotation subject" w:semiHidden="1" w:unhideWhenUsed="1"/>
     <w:lsdException w:name="No List" w:semiHidden="1" w:unhideWhenUsed="1"/>
     <w:lsdException w:name="Outline List 1" w:semiHidden="1" w:unhideWhenUsed="1"/>
@@ -1983,10 +1834,8 @@
     <w:lsdException w:name="Table Subtle 2" w:semiHidden="1" w:unhideWhenUsed="1"/>
     <w:lsdException w:name="Table Web 1" w:semiHidden="1" w:unhideWhenUsed="1"/>
     <w:lsdException w:name="Table Web 2" w:semiHidden="1" w:unhideWhenUsed="1"/>
-    <w:lsdException w:name="Table Web 3" w:semiHidden="1" w:unhideWhenUsed="1"/>
     <w:lsdException w:name="Balloon Text" w:semiHidden="1" w:unhideWhenUsed="1"/>
     <w:lsdException w:name="Table Grid" w:uiPriority="39"/>
-    <w:lsdException w:name="Table Theme" w:semiHidden="1" w:unhideWhenUsed="1"/>
     <w:lsdException w:name="Placeholder Text" w:semiHidden="1"/>
     <w:lsdException w:name="No Spacing" w:uiPriority="1" w:qFormat="1"/>
     <w:lsdException w:name="Light Shading" w:uiPriority="60"/>
@@ -2206,6 +2055,7 @@
     <w:lsdException w:name="Smart Hyperlink" w:semiHidden="1" w:unhideWhenUsed="1"/>
     <w:lsdException w:name="Hashtag" w:semiHidden="1" w:unhideWhenUsed="1"/>
     <w:lsdException w:name="Unresolved Mention" w:semiHidden="1" w:unhideWhenUsed="1"/>
+    <w:lsdException w:name="Smart Link" w:semiHidden="1" w:unhideWhenUsed="1"/>
   </w:latentStyles>
   <w:style w:type="paragraph" w:default="1" w:styleId="Normal">
     <w:name w:val="Normal"/>

</xml_diff>